<commit_message>
changes in driving code
</commit_message>
<xml_diff>
--- a/Documentation/CreatingSpikeTrains_MATLAB.docx
+++ b/Documentation/CreatingSpikeTrains_MATLAB.docx
@@ -1554,88 +1554,581 @@
         </w:rPr>
         <w:t xml:space="preserve"> on current laptop)</w:t>
       </w:r>
+    </w:p>
+    <w:p>
+      <w:pPr>
+        <w:rPr>
+          <w:sz w:val="22"/>
+          <w:szCs w:val="22"/>
+        </w:rPr>
+      </w:pPr>
+      <w:r>
+        <w:rPr>
+          <w:sz w:val="22"/>
+          <w:szCs w:val="22"/>
+        </w:rPr>
+        <w:t xml:space="preserve">&gt;&gt; </w:t>
+      </w:r>
+      <w:proofErr w:type="spellStart"/>
+      <w:proofErr w:type="gramStart"/>
+      <w:r>
+        <w:rPr>
+          <w:sz w:val="22"/>
+          <w:szCs w:val="22"/>
+        </w:rPr>
+        <w:t>csvwrite</w:t>
+      </w:r>
+      <w:proofErr w:type="spellEnd"/>
+      <w:r>
+        <w:rPr>
+          <w:sz w:val="22"/>
+          <w:szCs w:val="22"/>
+        </w:rPr>
+        <w:t>(</w:t>
+      </w:r>
+      <w:proofErr w:type="gramEnd"/>
+      <w:r>
+        <w:rPr>
+          <w:sz w:val="22"/>
+          <w:szCs w:val="22"/>
+        </w:rPr>
+        <w:t>[</w:t>
+      </w:r>
+      <w:proofErr w:type="spellStart"/>
+      <w:r>
+        <w:rPr>
+          <w:sz w:val="22"/>
+          <w:szCs w:val="22"/>
+        </w:rPr>
+        <w:t>fp</w:t>
+      </w:r>
+      <w:proofErr w:type="spellEnd"/>
+      <w:r>
+        <w:rPr>
+          <w:sz w:val="22"/>
+          <w:szCs w:val="22"/>
+        </w:rPr>
+        <w:t xml:space="preserve"> 'temp_c.csv'], </w:t>
+      </w:r>
+      <w:proofErr w:type="spellStart"/>
+      <w:r>
+        <w:rPr>
+          <w:rFonts w:cs="Courier New"/>
+          <w:sz w:val="22"/>
+          <w:szCs w:val="22"/>
+        </w:rPr>
+        <w:t>dfinalsorted</w:t>
+      </w:r>
+      <w:proofErr w:type="spellEnd"/>
+      <w:r>
+        <w:rPr>
+          <w:sz w:val="22"/>
+          <w:szCs w:val="22"/>
+        </w:rPr>
+        <w:t>) ;</w:t>
+      </w:r>
+      <w:r>
+        <w:rPr>
+          <w:sz w:val="22"/>
+          <w:szCs w:val="22"/>
+        </w:rPr>
+        <w:t xml:space="preserve"> % write the file out to temp_c.csv in that directory</w:t>
+      </w:r>
+    </w:p>
+    <w:p>
+      <w:pPr>
+        <w:rPr>
+          <w:sz w:val="22"/>
+          <w:szCs w:val="22"/>
+        </w:rPr>
+      </w:pPr>
+    </w:p>
+    <w:p>
+      <w:pPr>
+        <w:rPr>
+          <w:sz w:val="22"/>
+          <w:szCs w:val="22"/>
+        </w:rPr>
+      </w:pPr>
+      <w:r>
+        <w:rPr>
+          <w:sz w:val="22"/>
+          <w:szCs w:val="22"/>
+        </w:rPr>
+        <w:br w:type="page"/>
+      </w:r>
+    </w:p>
+    <w:p>
+      <w:pPr>
+        <w:rPr>
+          <w:sz w:val="22"/>
+          <w:szCs w:val="22"/>
+        </w:rPr>
+      </w:pPr>
+      <w:r>
+        <w:rPr>
+          <w:sz w:val="22"/>
+          <w:szCs w:val="22"/>
+        </w:rPr>
+        <w:lastRenderedPageBreak/>
+        <w:t>Creation for March 2019 attempt to replicate the 3D graph x/y/z driving/context/output spike rate.</w:t>
+      </w:r>
+    </w:p>
+    <w:p>
+      <w:pPr>
+        <w:rPr>
+          <w:sz w:val="22"/>
+          <w:szCs w:val="22"/>
+        </w:rPr>
+      </w:pPr>
+    </w:p>
+    <w:p>
+      <w:pPr>
+        <w:autoSpaceDE w:val="0"/>
+        <w:autoSpaceDN w:val="0"/>
+        <w:adjustRightInd w:val="0"/>
+        <w:rPr>
+          <w:rFonts w:ascii="Courier" w:hAnsi="Courier"/>
+        </w:rPr>
+      </w:pPr>
+      <w:r>
+        <w:rPr>
+          <w:sz w:val="22"/>
+          <w:szCs w:val="22"/>
+        </w:rPr>
+        <w:t xml:space="preserve">Function: </w:t>
+      </w:r>
+      <w:proofErr w:type="spellStart"/>
+      <w:proofErr w:type="gramStart"/>
+      <w:r>
+        <w:rPr>
+          <w:rFonts w:ascii="Courier" w:hAnsi="Courier" w:cs="Courier"/>
+          <w:color w:val="000000"/>
+          <w:sz w:val="20"/>
+          <w:szCs w:val="20"/>
+        </w:rPr>
+        <w:t>createDataFiles</w:t>
+      </w:r>
+      <w:proofErr w:type="spellEnd"/>
+      <w:r>
+        <w:rPr>
+          <w:rFonts w:ascii="Courier" w:hAnsi="Courier" w:cs="Courier"/>
+          <w:color w:val="000000"/>
+          <w:sz w:val="20"/>
+          <w:szCs w:val="20"/>
+        </w:rPr>
+        <w:t>(</w:t>
+      </w:r>
+      <w:proofErr w:type="spellStart"/>
+      <w:proofErr w:type="gramEnd"/>
+      <w:r>
+        <w:rPr>
+          <w:rFonts w:ascii="Courier" w:hAnsi="Courier" w:cs="Courier"/>
+          <w:color w:val="000000"/>
+          <w:sz w:val="20"/>
+          <w:szCs w:val="20"/>
+        </w:rPr>
+        <w:t>minfrequency,maxfrequency</w:t>
+      </w:r>
+      <w:proofErr w:type="spellEnd"/>
+      <w:r>
+        <w:rPr>
+          <w:rFonts w:ascii="Courier" w:hAnsi="Courier" w:cs="Courier"/>
+          <w:color w:val="000000"/>
+          <w:sz w:val="20"/>
+          <w:szCs w:val="20"/>
+        </w:rPr>
+        <w:t xml:space="preserve">, N, </w:t>
+      </w:r>
+      <w:proofErr w:type="spellStart"/>
+      <w:r>
+        <w:rPr>
+          <w:rFonts w:ascii="Courier" w:hAnsi="Courier" w:cs="Courier"/>
+          <w:color w:val="000000"/>
+          <w:sz w:val="20"/>
+          <w:szCs w:val="20"/>
+        </w:rPr>
+        <w:t>neuronid</w:t>
+      </w:r>
+      <w:proofErr w:type="spellEnd"/>
+      <w:r>
+        <w:rPr>
+          <w:rFonts w:ascii="Courier" w:hAnsi="Courier" w:cs="Courier"/>
+          <w:color w:val="000000"/>
+          <w:sz w:val="20"/>
+          <w:szCs w:val="20"/>
+        </w:rPr>
+        <w:t xml:space="preserve">, duration, </w:t>
+      </w:r>
+      <w:proofErr w:type="spellStart"/>
+      <w:r>
+        <w:rPr>
+          <w:rFonts w:ascii="Courier" w:hAnsi="Courier" w:cs="Courier"/>
+          <w:color w:val="000000"/>
+          <w:sz w:val="20"/>
+          <w:szCs w:val="20"/>
+        </w:rPr>
+        <w:t>jitterpercent</w:t>
+      </w:r>
+      <w:proofErr w:type="spellEnd"/>
+      <w:r>
+        <w:rPr>
+          <w:rFonts w:ascii="Courier" w:hAnsi="Courier" w:cs="Courier"/>
+          <w:color w:val="000000"/>
+          <w:sz w:val="20"/>
+          <w:szCs w:val="20"/>
+        </w:rPr>
+        <w:t xml:space="preserve">, </w:t>
+      </w:r>
+      <w:proofErr w:type="spellStart"/>
+      <w:r>
+        <w:rPr>
+          <w:rFonts w:ascii="Courier" w:hAnsi="Courier" w:cs="Courier"/>
+          <w:color w:val="000000"/>
+          <w:sz w:val="20"/>
+          <w:szCs w:val="20"/>
+        </w:rPr>
+        <w:t>fileprefix</w:t>
+      </w:r>
+      <w:proofErr w:type="spellEnd"/>
+      <w:r>
+        <w:rPr>
+          <w:rFonts w:ascii="Courier" w:hAnsi="Courier" w:cs="Courier"/>
+          <w:color w:val="000000"/>
+          <w:sz w:val="20"/>
+          <w:szCs w:val="20"/>
+        </w:rPr>
+        <w:t xml:space="preserve">, </w:t>
+      </w:r>
+      <w:proofErr w:type="spellStart"/>
+      <w:r>
+        <w:rPr>
+          <w:rFonts w:ascii="Courier" w:hAnsi="Courier" w:cs="Courier"/>
+          <w:color w:val="000000"/>
+          <w:sz w:val="20"/>
+          <w:szCs w:val="20"/>
+        </w:rPr>
+        <w:t>filenameroot</w:t>
+      </w:r>
+      <w:proofErr w:type="spellEnd"/>
+      <w:r>
+        <w:rPr>
+          <w:rFonts w:ascii="Courier" w:hAnsi="Courier" w:cs="Courier"/>
+          <w:color w:val="000000"/>
+          <w:sz w:val="20"/>
+          <w:szCs w:val="20"/>
+        </w:rPr>
+        <w:t>)</w:t>
+      </w:r>
+    </w:p>
+    <w:p>
+      <w:pPr>
+        <w:rPr>
+          <w:sz w:val="22"/>
+          <w:szCs w:val="22"/>
+        </w:rPr>
+      </w:pPr>
+    </w:p>
+    <w:p>
+      <w:pPr>
+        <w:rPr>
+          <w:rFonts w:cstheme="minorHAnsi"/>
+          <w:color w:val="000000"/>
+          <w:sz w:val="20"/>
+          <w:szCs w:val="20"/>
+        </w:rPr>
+      </w:pPr>
+      <w:r>
+        <w:rPr>
+          <w:sz w:val="22"/>
+          <w:szCs w:val="22"/>
+        </w:rPr>
+        <w:t xml:space="preserve">Creates a set of data files, </w:t>
+      </w:r>
+      <w:r>
+        <w:rPr>
+          <w:sz w:val="22"/>
+          <w:szCs w:val="22"/>
+        </w:rPr>
+        <w:t xml:space="preserve">in directory </w:t>
+      </w:r>
+      <w:proofErr w:type="spellStart"/>
+      <w:r>
+        <w:rPr>
+          <w:rFonts w:ascii="Courier" w:hAnsi="Courier" w:cs="Courier"/>
+          <w:color w:val="000000"/>
+          <w:sz w:val="20"/>
+          <w:szCs w:val="20"/>
+        </w:rPr>
+        <w:t>fileprefix</w:t>
+      </w:r>
+      <w:proofErr w:type="spellEnd"/>
+      <w:r>
+        <w:rPr>
+          <w:rFonts w:ascii="Courier" w:hAnsi="Courier" w:cs="Courier"/>
+          <w:color w:val="000000"/>
+          <w:sz w:val="20"/>
+          <w:szCs w:val="20"/>
+        </w:rPr>
+        <w:t xml:space="preserve"> (</w:t>
+      </w:r>
+      <w:r>
+        <w:rPr>
+          <w:rFonts w:cstheme="minorHAnsi"/>
+          <w:color w:val="000000"/>
+          <w:sz w:val="20"/>
+          <w:szCs w:val="20"/>
+        </w:rPr>
+        <w:t xml:space="preserve">doesn’t actually need to be a directory, it’s just a prefix to a file identifier) || </w:t>
+      </w:r>
+      <w:proofErr w:type="spellStart"/>
+      <w:r>
+        <w:rPr>
+          <w:rFonts w:ascii="Courier" w:hAnsi="Courier" w:cstheme="minorHAnsi"/>
+          <w:color w:val="000000"/>
+          <w:sz w:val="20"/>
+          <w:szCs w:val="20"/>
+        </w:rPr>
+        <w:t>filenameroot</w:t>
+      </w:r>
+      <w:proofErr w:type="spellEnd"/>
+      <w:r>
+        <w:rPr>
+          <w:rFonts w:cstheme="minorHAnsi"/>
+          <w:color w:val="000000"/>
+          <w:sz w:val="20"/>
+          <w:szCs w:val="20"/>
+        </w:rPr>
+        <w:t xml:space="preserve"> </w:t>
+      </w:r>
+      <w:r>
+        <w:rPr>
+          <w:rFonts w:cstheme="minorHAnsi"/>
+          <w:color w:val="000000"/>
+          <w:sz w:val="20"/>
+          <w:szCs w:val="20"/>
+        </w:rPr>
+        <w:t xml:space="preserve">followed by numbers 1 to N, followed by .csv. </w:t>
+      </w:r>
+    </w:p>
+    <w:p>
+      <w:pPr>
+        <w:rPr>
+          <w:rFonts w:cstheme="minorHAnsi"/>
+          <w:color w:val="000000"/>
+          <w:sz w:val="20"/>
+          <w:szCs w:val="20"/>
+        </w:rPr>
+      </w:pPr>
+    </w:p>
+    <w:p>
+      <w:pPr>
+        <w:rPr>
+          <w:rFonts w:cstheme="minorHAnsi"/>
+          <w:color w:val="000000"/>
+          <w:sz w:val="20"/>
+          <w:szCs w:val="20"/>
+        </w:rPr>
+      </w:pPr>
+      <w:r>
+        <w:rPr>
+          <w:rFonts w:cstheme="minorHAnsi"/>
+          <w:color w:val="000000"/>
+          <w:sz w:val="20"/>
+          <w:szCs w:val="20"/>
+        </w:rPr>
+        <w:t xml:space="preserve">Each file line defines is an input spike with format </w:t>
+      </w:r>
+    </w:p>
+    <w:p>
+      <w:pPr>
+        <w:rPr>
+          <w:rFonts w:cstheme="minorHAnsi"/>
+          <w:color w:val="000000"/>
+          <w:sz w:val="20"/>
+          <w:szCs w:val="20"/>
+        </w:rPr>
+      </w:pPr>
+    </w:p>
+    <w:p>
+      <w:pPr>
+        <w:rPr>
+          <w:color w:val="000000" w:themeColor="text1"/>
+          <w:sz w:val="22"/>
+          <w:szCs w:val="22"/>
+        </w:rPr>
+      </w:pPr>
+      <w:r>
+        <w:rPr>
+          <w:color w:val="000000" w:themeColor="text1"/>
+          <w:sz w:val="22"/>
+          <w:szCs w:val="22"/>
+        </w:rPr>
+        <w:t>neuron number, synapse number, time</w:t>
+      </w:r>
+      <w:r>
+        <w:rPr>
+          <w:color w:val="000000" w:themeColor="text1"/>
+          <w:sz w:val="22"/>
+          <w:szCs w:val="22"/>
+        </w:rPr>
+        <w:t xml:space="preserve"> (.csv file)</w:t>
+      </w:r>
+    </w:p>
+    <w:p>
+      <w:pPr>
+        <w:rPr>
+          <w:color w:val="000000" w:themeColor="text1"/>
+          <w:sz w:val="22"/>
+          <w:szCs w:val="22"/>
+        </w:rPr>
+      </w:pPr>
+    </w:p>
+    <w:p>
+      <w:pPr>
+        <w:rPr>
+          <w:rFonts w:cstheme="minorHAnsi"/>
+          <w:sz w:val="22"/>
+          <w:szCs w:val="22"/>
+        </w:rPr>
+      </w:pPr>
+      <w:r>
+        <w:rPr>
+          <w:color w:val="000000" w:themeColor="text1"/>
+          <w:sz w:val="22"/>
+          <w:szCs w:val="22"/>
+        </w:rPr>
+        <w:t xml:space="preserve">where neuron number is </w:t>
+      </w:r>
+      <w:proofErr w:type="spellStart"/>
+      <w:r>
+        <w:rPr>
+          <w:rFonts w:ascii="Courier" w:hAnsi="Courier" w:cs="Courier"/>
+          <w:color w:val="000000"/>
+          <w:sz w:val="20"/>
+          <w:szCs w:val="20"/>
+        </w:rPr>
+        <w:t>neuronid</w:t>
+      </w:r>
+      <w:proofErr w:type="spellEnd"/>
+      <w:r>
+        <w:rPr>
+          <w:rFonts w:ascii="Courier" w:hAnsi="Courier" w:cs="Courier"/>
+          <w:color w:val="000000"/>
+          <w:sz w:val="20"/>
+          <w:szCs w:val="20"/>
+        </w:rPr>
+        <w:t xml:space="preserve">, </w:t>
+      </w:r>
+      <w:r>
+        <w:rPr>
+          <w:rFonts w:cstheme="minorHAnsi"/>
+          <w:color w:val="000000"/>
+          <w:sz w:val="20"/>
+          <w:szCs w:val="20"/>
+        </w:rPr>
+        <w:t xml:space="preserve">synapse number is fixed at 1. The times start at </w:t>
+      </w:r>
+      <w:proofErr w:type="spellStart"/>
+      <w:r>
+        <w:rPr>
+          <w:rFonts w:ascii="Courier" w:hAnsi="Courier" w:cs="Courier"/>
+          <w:color w:val="000000"/>
+          <w:sz w:val="20"/>
+          <w:szCs w:val="20"/>
+        </w:rPr>
+        <w:t>minfrequency</w:t>
+      </w:r>
+      <w:proofErr w:type="spellEnd"/>
+      <w:r>
+        <w:rPr>
+          <w:rFonts w:ascii="Courier" w:hAnsi="Courier" w:cs="Courier"/>
+          <w:color w:val="000000"/>
+          <w:sz w:val="20"/>
+          <w:szCs w:val="20"/>
+        </w:rPr>
+        <w:t xml:space="preserve">, </w:t>
+      </w:r>
+      <w:r>
+        <w:rPr>
+          <w:rFonts w:cstheme="minorHAnsi"/>
+          <w:color w:val="000000"/>
+          <w:sz w:val="20"/>
+          <w:szCs w:val="20"/>
+        </w:rPr>
+        <w:t xml:space="preserve">and rise evenly to </w:t>
+      </w:r>
+      <w:proofErr w:type="spellStart"/>
+      <w:r>
+        <w:rPr>
+          <w:rFonts w:ascii="Courier" w:hAnsi="Courier" w:cs="Courier"/>
+          <w:color w:val="000000"/>
+          <w:sz w:val="20"/>
+          <w:szCs w:val="20"/>
+        </w:rPr>
+        <w:t>maxfrequency</w:t>
+      </w:r>
+      <w:proofErr w:type="spellEnd"/>
+      <w:r>
+        <w:rPr>
+          <w:rFonts w:ascii="Courier" w:hAnsi="Courier" w:cs="Courier"/>
+          <w:color w:val="000000"/>
+          <w:sz w:val="20"/>
+          <w:szCs w:val="20"/>
+        </w:rPr>
+        <w:t xml:space="preserve"> </w:t>
+      </w:r>
+      <w:r>
+        <w:rPr>
+          <w:rFonts w:cstheme="minorHAnsi"/>
+          <w:color w:val="000000"/>
+          <w:sz w:val="20"/>
+          <w:szCs w:val="20"/>
+        </w:rPr>
+        <w:t>in steps of (</w:t>
+      </w:r>
+      <w:proofErr w:type="spellStart"/>
+      <w:r>
+        <w:rPr>
+          <w:rFonts w:ascii="Courier" w:hAnsi="Courier" w:cs="Courier"/>
+          <w:color w:val="000000"/>
+          <w:sz w:val="20"/>
+          <w:szCs w:val="20"/>
+        </w:rPr>
+        <w:t>maxfrequency</w:t>
+      </w:r>
+      <w:proofErr w:type="spellEnd"/>
+      <w:r>
+        <w:rPr>
+          <w:rFonts w:ascii="Courier" w:hAnsi="Courier" w:cs="Courier"/>
+          <w:color w:val="000000"/>
+          <w:sz w:val="20"/>
+          <w:szCs w:val="20"/>
+        </w:rPr>
+        <w:t xml:space="preserve"> – </w:t>
+      </w:r>
+      <w:proofErr w:type="spellStart"/>
+      <w:r>
+        <w:rPr>
+          <w:rFonts w:ascii="Courier" w:hAnsi="Courier" w:cs="Courier"/>
+          <w:color w:val="000000"/>
+          <w:sz w:val="20"/>
+          <w:szCs w:val="20"/>
+        </w:rPr>
+        <w:t>maxfrequency</w:t>
+      </w:r>
+      <w:proofErr w:type="spellEnd"/>
+      <w:r>
+        <w:rPr>
+          <w:rFonts w:ascii="Courier" w:hAnsi="Courier" w:cs="Courier"/>
+          <w:color w:val="000000"/>
+          <w:sz w:val="20"/>
+          <w:szCs w:val="20"/>
+        </w:rPr>
+        <w:t>)/N.</w:t>
+      </w:r>
       <w:bookmarkStart w:id="0" w:name="_GoBack"/>
       <w:bookmarkEnd w:id="0"/>
-    </w:p>
-    <w:p>
-      <w:pPr>
-        <w:rPr>
-          <w:sz w:val="22"/>
-          <w:szCs w:val="22"/>
-        </w:rPr>
-      </w:pPr>
-      <w:r>
-        <w:rPr>
-          <w:sz w:val="22"/>
-          <w:szCs w:val="22"/>
-        </w:rPr>
-        <w:t xml:space="preserve">&gt;&gt; </w:t>
-      </w:r>
-      <w:proofErr w:type="spellStart"/>
-      <w:proofErr w:type="gramStart"/>
-      <w:r>
-        <w:rPr>
-          <w:sz w:val="22"/>
-          <w:szCs w:val="22"/>
-        </w:rPr>
-        <w:t>csvwrite</w:t>
-      </w:r>
-      <w:proofErr w:type="spellEnd"/>
-      <w:r>
-        <w:rPr>
-          <w:sz w:val="22"/>
-          <w:szCs w:val="22"/>
-        </w:rPr>
-        <w:t>(</w:t>
-      </w:r>
-      <w:proofErr w:type="gramEnd"/>
-      <w:r>
-        <w:rPr>
-          <w:sz w:val="22"/>
-          <w:szCs w:val="22"/>
-        </w:rPr>
-        <w:t>[</w:t>
-      </w:r>
-      <w:proofErr w:type="spellStart"/>
-      <w:r>
-        <w:rPr>
-          <w:sz w:val="22"/>
-          <w:szCs w:val="22"/>
-        </w:rPr>
-        <w:t>fp</w:t>
-      </w:r>
-      <w:proofErr w:type="spellEnd"/>
-      <w:r>
-        <w:rPr>
-          <w:sz w:val="22"/>
-          <w:szCs w:val="22"/>
-        </w:rPr>
-        <w:t xml:space="preserve"> 'temp_c.csv'], </w:t>
-      </w:r>
-      <w:proofErr w:type="spellStart"/>
-      <w:r>
-        <w:rPr>
-          <w:rFonts w:cs="Courier New"/>
-          <w:sz w:val="22"/>
-          <w:szCs w:val="22"/>
-        </w:rPr>
-        <w:t>dfinalsorted</w:t>
-      </w:r>
-      <w:proofErr w:type="spellEnd"/>
-      <w:r>
-        <w:rPr>
-          <w:sz w:val="22"/>
-          <w:szCs w:val="22"/>
-        </w:rPr>
-        <w:t>) ;</w:t>
-      </w:r>
-      <w:r>
-        <w:rPr>
-          <w:sz w:val="22"/>
-          <w:szCs w:val="22"/>
-        </w:rPr>
-        <w:t xml:space="preserve"> % write the file out to temp_c.csv in that directory</w:t>
-      </w:r>
     </w:p>
     <w:p>
       <w:pPr>

</xml_diff>